<commit_message>
With pdf and doc
</commit_message>
<xml_diff>
--- a/index.docx
+++ b/index.docx
@@ -11,152 +11,72 @@
         <w:t xml:space="preserve">COMM 110-01 Communication, Media &amp; Society</w:t>
       </w:r>
     </w:p>
-    <w:tbl>
-      <w:tblPr>
-        <w:tblStyle w:val="Table"/>
-        <w:tblW w:type="pct" w:w="5000"/>
-        <w:tblLook w:firstRow="0" w:lastRow="0" w:firstColumn="0" w:lastColumn="0" w:noHBand="0" w:noVBand="0" w:val="0000"/>
-        <w:jc w:val="start"/>
-        <w:tblLayout w:type="fixed"/>
-      </w:tblPr>
-      <w:tblGrid>
-        <w:gridCol w:w="3088"/>
-        <w:gridCol w:w="158"/>
-        <w:gridCol w:w="4672"/>
-      </w:tblGrid>
-      <w:tr>
-        <w:tc>
-          <w:tcPr/>
-          <w:p>
-            <w:pPr>
-              <w:jc w:val="center"/>
-            </w:pPr>
-            <w:r>
-              <w:drawing>
-                <wp:inline>
-                  <wp:extent cx="2322576" cy="1814512"/>
-                  <wp:effectExtent b="0" l="0" r="0" t="0"/>
-                  <wp:docPr descr="" title="" id="21" name="Picture"/>
-                  <a:graphic>
-                    <a:graphicData uri="http://schemas.openxmlformats.org/drawingml/2006/picture">
-                      <pic:pic>
-                        <pic:nvPicPr>
-                          <pic:cNvPr descr="img/polyducks.gif" id="22" name="Picture"/>
-                          <pic:cNvPicPr>
-                            <a:picLocks noChangeArrowheads="1" noChangeAspect="1"/>
-                          </pic:cNvPicPr>
-                        </pic:nvPicPr>
-                        <pic:blipFill>
-                          <a:blip r:embed="rId20"/>
-                          <a:stretch>
-                            <a:fillRect/>
-                          </a:stretch>
-                        </pic:blipFill>
-                        <pic:spPr bwMode="auto">
-                          <a:xfrm>
-                            <a:off x="0" y="0"/>
-                            <a:ext cx="2322576" cy="1814512"/>
-                          </a:xfrm>
-                          <a:prstGeom prst="rect">
-                            <a:avLst/>
-                          </a:prstGeom>
-                          <a:noFill/>
-                          <a:ln w="9525">
-                            <a:noFill/>
-                            <a:headEnd/>
-                            <a:tailEnd/>
-                          </a:ln>
-                        </pic:spPr>
-                      </pic:pic>
-                    </a:graphicData>
-                  </a:graphic>
-                </wp:inline>
-              </w:drawing>
-            </w:r>
-          </w:p>
-        </w:tc>
-        <w:tc>
-          <w:tcPr/>
-          <w:p>
-            <w:pPr>
-              <w:jc w:val="left"/>
-            </w:pPr>
-            <w:r>
-              <w:t xml:space="preserve"> </w:t>
-            </w:r>
-          </w:p>
-        </w:tc>
-        <w:tc>
-          <w:tcPr/>
-          <w:p>
-            <w:pPr>
-              <w:jc w:val="left"/>
-            </w:pPr>
-            <w:r>
-              <w:t xml:space="preserve">Spring Semester 2024</w:t>
-            </w:r>
-            <w:r>
-              <w:br/>
-            </w:r>
-            <w:r>
-              <w:t xml:space="preserve">3 credits</w:t>
-            </w:r>
-            <w:r>
-              <w:br/>
-            </w:r>
-            <w:r>
-              <w:t xml:space="preserve">Meetings: MWF 09:00-09:50</w:t>
-            </w:r>
-            <w:r>
-              <w:br/>
-            </w:r>
-            <w:r>
-              <w:t xml:space="preserve">Location: Petrocelli 113</w:t>
-            </w:r>
-            <w:r>
-              <w:br/>
-            </w:r>
-            <w:r>
-              <w:t xml:space="preserve">Instructor: Dr. Martin Roberts</w:t>
-            </w:r>
-            <w:r>
-              <w:br/>
-            </w:r>
-            <w:r>
-              <w:t xml:space="preserve">Office hour: F 10:00-11:00</w:t>
-            </w:r>
-            <w:r>
-              <w:br/>
-            </w:r>
-            <w:r>
-              <w:t xml:space="preserve">Office: TBA</w:t>
-            </w:r>
-            <w:r>
-              <w:br/>
-            </w:r>
-            <w:hyperlink r:id="rId23">
-              <w:r>
-                <w:rPr>
-                  <w:rStyle w:val="Hyperlink"/>
-                </w:rPr>
-                <w:t xml:space="preserve">Video Library</w:t>
-              </w:r>
-            </w:hyperlink>
-            <w:r>
-              <w:br/>
-            </w:r>
-            <w:hyperlink r:id="rId24">
-              <w:r>
-                <w:rPr>
-                  <w:rStyle w:val="Hyperlink"/>
-                </w:rPr>
-                <w:t xml:space="preserve">Code of Conduct</w:t>
-              </w:r>
-            </w:hyperlink>
-          </w:p>
-        </w:tc>
-      </w:tr>
-    </w:tbl>
+    <w:p>
+      <w:pPr>
+        <w:pStyle w:val="FirstParagraph"/>
+      </w:pPr>
+      <w:r>
+        <w:t xml:space="preserve">Spring Semester 2024</w:t>
+      </w:r>
+      <w:r>
+        <w:br/>
+      </w:r>
+      <w:r>
+        <w:t xml:space="preserve">3 credits</w:t>
+      </w:r>
+      <w:r>
+        <w:br/>
+      </w:r>
+      <w:r>
+        <w:t xml:space="preserve">Meetings: MWF 09:00-09:50</w:t>
+      </w:r>
+      <w:r>
+        <w:br/>
+      </w:r>
+      <w:r>
+        <w:t xml:space="preserve">Location: Petrocelli 113</w:t>
+      </w:r>
+      <w:r>
+        <w:br/>
+      </w:r>
+      <w:r>
+        <w:t xml:space="preserve">Instructor: Dr. Martin Roberts</w:t>
+      </w:r>
+      <w:r>
+        <w:br/>
+      </w:r>
+      <w:r>
+        <w:t xml:space="preserve">Office hour: F 10:00-11:00</w:t>
+      </w:r>
+      <w:r>
+        <w:br/>
+      </w:r>
+      <w:r>
+        <w:t xml:space="preserve">Office: TBA</w:t>
+      </w:r>
+      <w:r>
+        <w:br/>
+      </w:r>
+      <w:hyperlink r:id="rId20">
+        <w:r>
+          <w:rPr>
+            <w:rStyle w:val="Hyperlink"/>
+          </w:rPr>
+          <w:t xml:space="preserve">Video Library</w:t>
+        </w:r>
+      </w:hyperlink>
+      <w:r>
+        <w:br/>
+      </w:r>
+      <w:hyperlink r:id="rId21">
+        <w:r>
+          <w:rPr>
+            <w:rStyle w:val="Hyperlink"/>
+          </w:rPr>
+          <w:t xml:space="preserve">Code of Conduct</w:t>
+        </w:r>
+      </w:hyperlink>
+    </w:p>
     <w:p>
       <w:r>
         <w:pict>
@@ -164,7 +84,7 @@
         </w:pict>
       </w:r>
     </w:p>
-    <w:bookmarkStart w:id="25" w:name="description"/>
+    <w:bookmarkStart w:id="22" w:name="description"/>
     <w:p>
       <w:pPr>
         <w:pStyle w:val="Heading4"/>
@@ -188,8 +108,8 @@
         </w:pict>
       </w:r>
     </w:p>
-    <w:bookmarkEnd w:id="25"/>
-    <w:bookmarkStart w:id="26" w:name="reading-assignments"/>
+    <w:bookmarkEnd w:id="22"/>
+    <w:bookmarkStart w:id="23" w:name="reading-assignments"/>
     <w:p>
       <w:pPr>
         <w:pStyle w:val="Heading4"/>
@@ -434,8 +354,8 @@
         </w:pict>
       </w:r>
     </w:p>
-    <w:bookmarkEnd w:id="26"/>
-    <w:bookmarkStart w:id="40" w:name="assignments-and-evaluation"/>
+    <w:bookmarkEnd w:id="23"/>
+    <w:bookmarkStart w:id="37" w:name="assignments-and-evaluation"/>
     <w:p>
       <w:pPr>
         <w:pStyle w:val="Heading4"/>
@@ -589,7 +509,7 @@
       <w:r>
         <w:t xml:space="preserve">“</w:t>
       </w:r>
-      <w:hyperlink r:id="rId27">
+      <w:hyperlink r:id="rId24">
         <w:r>
           <w:rPr>
             <w:rStyle w:val="Hyperlink"/>
@@ -603,7 +523,7 @@
       <w:r>
         <w:t xml:space="preserve">  [</w:t>
       </w:r>
-      <w:hyperlink r:id="rId28">
+      <w:hyperlink r:id="rId25">
         <w:r>
           <w:rPr>
             <w:rStyle w:val="Hyperlink"/>
@@ -619,7 +539,7 @@
       <w:pPr>
         <w:pStyle w:val="BodyText"/>
       </w:pPr>
-      <w:hyperlink r:id="rId29">
+      <w:hyperlink r:id="rId26">
         <w:r>
           <w:rPr>
             <w:rStyle w:val="Hyperlink"/>
@@ -633,7 +553,7 @@
       <w:r>
         <w:t xml:space="preserve">| </w:t>
       </w:r>
-      <w:hyperlink r:id="rId30">
+      <w:hyperlink r:id="rId27">
         <w:r>
           <w:rPr>
             <w:rStyle w:val="Hyperlink"/>
@@ -682,7 +602,7 @@
       <w:r>
         <w:t xml:space="preserve">“</w:t>
       </w:r>
-      <w:hyperlink r:id="rId31">
+      <w:hyperlink r:id="rId28">
         <w:r>
           <w:rPr>
             <w:rStyle w:val="Hyperlink"/>
@@ -713,7 +633,7 @@
       <w:r>
         <w:t xml:space="preserve">“</w:t>
       </w:r>
-      <w:hyperlink r:id="rId32">
+      <w:hyperlink r:id="rId29">
         <w:r>
           <w:rPr>
             <w:rStyle w:val="Hyperlink"/>
@@ -772,7 +692,7 @@
       <w:r>
         <w:t xml:space="preserve">“</w:t>
       </w:r>
-      <w:hyperlink r:id="rId33">
+      <w:hyperlink r:id="rId30">
         <w:r>
           <w:rPr>
             <w:rStyle w:val="Hyperlink"/>
@@ -807,7 +727,7 @@
       <w:pPr>
         <w:pStyle w:val="BodyText"/>
       </w:pPr>
-      <w:hyperlink r:id="rId34">
+      <w:hyperlink r:id="rId31">
         <w:r>
           <w:rPr>
             <w:rStyle w:val="Hyperlink"/>
@@ -876,7 +796,7 @@
       <w:r>
         <w:t xml:space="preserve">“</w:t>
       </w:r>
-      <w:hyperlink r:id="rId35">
+      <w:hyperlink r:id="rId32">
         <w:r>
           <w:rPr>
             <w:rStyle w:val="Hyperlink"/>
@@ -920,7 +840,7 @@
       <w:r>
         <w:t xml:space="preserve">“</w:t>
       </w:r>
-      <w:hyperlink r:id="rId36">
+      <w:hyperlink r:id="rId33">
         <w:r>
           <w:rPr>
             <w:rStyle w:val="Hyperlink"/>
@@ -1856,7 +1776,7 @@
       <w:r>
         <w:t xml:space="preserve">Watch: </w:t>
       </w:r>
-      <w:hyperlink r:id="rId37">
+      <w:hyperlink r:id="rId34">
         <w:r>
           <w:rPr>
             <w:rStyle w:val="Hyperlink"/>
@@ -1947,7 +1867,7 @@
       <w:r>
         <w:t xml:space="preserve">“</w:t>
       </w:r>
-      <w:hyperlink r:id="rId38">
+      <w:hyperlink r:id="rId35">
         <w:r>
           <w:rPr>
             <w:rStyle w:val="Hyperlink"/>
@@ -1975,7 +1895,7 @@
       <w:r>
         <w:br/>
       </w:r>
-      <w:hyperlink r:id="rId39">
+      <w:hyperlink r:id="rId36">
         <w:r>
           <w:rPr>
             <w:rStyle w:val="Hyperlink"/>
@@ -2144,7 +2064,107 @@
         <w:pStyle w:val="FirstParagraph"/>
       </w:pPr>
       <w:r>
-        <w:t xml:space="preserve">T 05/07  Final Exam (Block B): 8:00 a.m.</w:t>
+        <w:t xml:space="preserve">T 05/07 </w:t>
+      </w:r>
+      <w:r>
+        <w:t xml:space="preserve"> </w:t>
+      </w:r>
+      <w:r>
+        <w:rPr>
+          <w:bCs/>
+          <w:b/>
+        </w:rPr>
+        <w:t xml:space="preserve">Final Exam (Block B): 8:00 a.m.</w:t>
+      </w:r>
+    </w:p>
+    <w:p>
+      <w:r>
+        <w:pict>
+          <v:rect style="width:0;height:1.5pt" o:hralign="center" o:hrstd="t" o:hr="t"/>
+        </w:pict>
+      </w:r>
+    </w:p>
+    <w:bookmarkEnd w:id="37"/>
+    <w:bookmarkStart w:id="38" w:name="inclement-weather-policy"/>
+    <w:p>
+      <w:pPr>
+        <w:pStyle w:val="Heading4"/>
+      </w:pPr>
+      <w:r>
+        <w:t xml:space="preserve">Inclement Weather Policy</w:t>
+      </w:r>
+    </w:p>
+    <w:p>
+      <w:pPr>
+        <w:pStyle w:val="FirstParagraph"/>
+      </w:pPr>
+      <w:r>
+        <w:t xml:space="preserve">In the event of class having to be cancelled due to inclement weather, you will receive a notification by email and via Canvas Inbox on the morning of the class in question. Arrangements will be made at the subsequent class meeting to try to schedule a make-up class.</w:t>
+      </w:r>
+    </w:p>
+    <w:p>
+      <w:r>
+        <w:pict>
+          <v:rect style="width:0;height:1.5pt" o:hralign="center" o:hrstd="t" o:hr="t"/>
+        </w:pict>
+      </w:r>
+    </w:p>
+    <w:bookmarkEnd w:id="38"/>
+    <w:bookmarkStart w:id="39" w:name="student-accessibility"/>
+    <w:p>
+      <w:pPr>
+        <w:pStyle w:val="Heading4"/>
+      </w:pPr>
+      <w:r>
+        <w:t xml:space="preserve">Student Accessibility</w:t>
+      </w:r>
+    </w:p>
+    <w:p>
+      <w:pPr>
+        <w:pStyle w:val="FirstParagraph"/>
+      </w:pPr>
+      <w:r>
+        <w:t xml:space="preserve">If you are diagnosed with a disability, please make an appointment to meet with the Coordinator of Student Accessibility Services, located in Peterson Manor, second floor. The Coordinator can be reached at 603-899-4109 or by emailing studentaccessibility@franklinpierce.edu. All students with the necessary supporting documentation will be provided with reasonable accommodations as determined by the Coordinator. It is entirely your responsibility to contact the Coordinator and then supply me with your Academic Accommodation Letter document - which will inform me of exactly what accommodations will best facilitate your academic success. You will only receive academic accommodations once you provide me with this form. </w:t>
+      </w:r>
+    </w:p>
+    <w:p>
+      <w:r>
+        <w:pict>
+          <v:rect style="width:0;height:1.5pt" o:hralign="center" o:hrstd="t" o:hr="t"/>
+        </w:pict>
+      </w:r>
+    </w:p>
+    <w:bookmarkEnd w:id="39"/>
+    <w:bookmarkStart w:id="40" w:name="academic-integrity"/>
+    <w:p>
+      <w:pPr>
+        <w:pStyle w:val="Heading4"/>
+      </w:pPr>
+      <w:r>
+        <w:t xml:space="preserve">Academic Integrity</w:t>
+      </w:r>
+    </w:p>
+    <w:p>
+      <w:pPr>
+        <w:pStyle w:val="FirstParagraph"/>
+      </w:pPr>
+      <w:r>
+        <w:t xml:space="preserve">Academic integrity is built upon the values of honesty, fairness, social responsibility, trustworthiness, and ethical awareness and are at the core of a Franklin Pierce education. The Academic Integrity Policy is intended to provide guidelines as to the University’s expectations and procedures for enforcing its commitment to academic values and goals in the instances of suspected or alleged academic misconduct. It is in the interest of students, faculty, and all University members to maintain the highest standards of academic integrity ensuring the value of the educational process and the credibility of the institution.</w:t>
+      </w:r>
+    </w:p>
+    <w:p>
+      <w:pPr>
+        <w:pStyle w:val="BodyText"/>
+      </w:pPr>
+      <w:r>
+        <w:t xml:space="preserve">Any action or attempted action that by reasonable standards is considered to violate these fundamental values creating an unfair advantage for oneself/or for another strikes at the very heart of the academic enterprise and would constitute academic misconduct. For the definitions of academic misconduct, the procedural process, and sanctions, see the Academic Integrity policy available from the Office of Academic Affairs.</w:t>
+      </w:r>
+    </w:p>
+    <w:p>
+      <w:r>
+        <w:pict>
+          <v:rect style="width:0;height:1.5pt" o:hralign="center" o:hrstd="t" o:hr="t"/>
+        </w:pict>
       </w:r>
     </w:p>
     <w:bookmarkEnd w:id="40"/>

</xml_diff>